<commit_message>
cambio de usuario de registro, varias mejores memo
</commit_message>
<xml_diff>
--- a/reportes/plantilla_memo_fa.docx
+++ b/reportes/plantilla_memo_fa.docx
@@ -29,12 +29,12 @@
               <w:tblLook w:val="0000"/>
             </w:tblPr>
             <w:tblGrid>
-              <w:gridCol w:w="571"/>
-              <w:gridCol w:w="6"/>
-              <w:gridCol w:w="299"/>
-              <w:gridCol w:w="9594"/>
-              <w:gridCol w:w="284"/>
-              <w:gridCol w:w="881"/>
+              <w:gridCol w:w="312"/>
+              <w:gridCol w:w="9"/>
+              <w:gridCol w:w="259"/>
+              <w:gridCol w:w="10348"/>
+              <w:gridCol w:w="246"/>
+              <w:gridCol w:w="461"/>
             </w:tblGrid>
             <w:tr>
               <w:trPr>
@@ -122,7 +122,7 @@
                 </w:tcPr>
                 <w:tbl>
                   <w:tblPr>
-                    <w:tblW w:w="0" w:type="auto"/>
+                    <w:tblW w:w="10759" w:type="dxa"/>
                     <w:tblCellMar>
                       <w:left w:w="0" w:type="dxa"/>
                       <w:right w:w="0" w:type="dxa"/>
@@ -131,8 +131,8 @@
                   </w:tblPr>
                   <w:tblGrid>
                     <w:gridCol w:w="2966"/>
-                    <w:gridCol w:w="3574"/>
-                    <w:gridCol w:w="3625"/>
+                    <w:gridCol w:w="3575"/>
+                    <w:gridCol w:w="4218"/>
                   </w:tblGrid>
                   <w:tr>
                     <w:trPr>
@@ -140,7 +140,7 @@
                     </w:trPr>
                     <w:tc>
                       <w:tcPr>
-                        <w:tcW w:w="2967" w:type="dxa"/>
+                        <w:tcW w:w="2966" w:type="dxa"/>
                         <w:tcBorders>
                           <w:top w:val="single" w:sz="7" w:space="0" w:color="000000"/>
                           <w:left w:val="single" w:sz="7" w:space="0" w:color="000000"/>
@@ -216,7 +216,7 @@
                     </w:tc>
                     <w:tc>
                       <w:tcPr>
-                        <w:tcW w:w="3582" w:type="dxa"/>
+                        <w:tcW w:w="3575" w:type="dxa"/>
                         <w:tcBorders>
                           <w:top w:val="single" w:sz="7" w:space="0" w:color="000000"/>
                           <w:left w:val="single" w:sz="7" w:space="0" w:color="000000"/>
@@ -248,7 +248,7 @@
                     </w:tc>
                     <w:tc>
                       <w:tcPr>
-                        <w:tcW w:w="3630" w:type="dxa"/>
+                        <w:tcW w:w="4218" w:type="dxa"/>
                         <w:tcBorders>
                           <w:top w:val="single" w:sz="7" w:space="0" w:color="000000"/>
                           <w:left w:val="single" w:sz="7" w:space="0" w:color="000000"/>
@@ -270,8 +270,8 @@
                           <w:tblLook w:val="0000"/>
                         </w:tblPr>
                         <w:tblGrid>
-                          <w:gridCol w:w="868"/>
-                          <w:gridCol w:w="2558"/>
+                          <w:gridCol w:w="810"/>
+                          <w:gridCol w:w="2820"/>
                         </w:tblGrid>
                         <w:tr>
                           <w:trPr>
@@ -345,7 +345,7 @@
                                   <w:b/>
                                   <w:color w:val="000000"/>
                                 </w:rPr>
-                                <w:t>Nro Trámite</w:t>
+                                <w:t>Nro</w:t>
                               </w:r>
                               <w:r>
                                 <w:rPr>
@@ -383,7 +383,25 @@
                                   <w:sz w:val="24"/>
                                   <w:lang w:val="es-BO"/>
                                 </w:rPr>
-                                <w:t>${NRO_TRAMITE}</w:t>
+                                <w:t>${NRO_</w:t>
+                              </w:r>
+                              <w:r>
+                                <w:rPr>
+                                  <w:rFonts w:ascii="Calibri" w:eastAsia="Calibri" w:hAnsi="Calibri"/>
+                                  <w:color w:val="000000"/>
+                                  <w:sz w:val="24"/>
+                                  <w:lang w:val="es-BO"/>
+                                </w:rPr>
+                                <w:t>DOC</w:t>
+                              </w:r>
+                              <w:r>
+                                <w:rPr>
+                                  <w:rFonts w:ascii="Calibri" w:eastAsia="Calibri" w:hAnsi="Calibri"/>
+                                  <w:color w:val="000000"/>
+                                  <w:sz w:val="24"/>
+                                  <w:lang w:val="es-BO"/>
+                                </w:rPr>
+                                <w:t>}</w:t>
                               </w:r>
                               <w:r>
                                 <w:rPr>
@@ -1012,7 +1030,7 @@
                     <w:tblLook w:val="0000"/>
                   </w:tblPr>
                   <w:tblGrid>
-                    <w:gridCol w:w="10177"/>
+                    <w:gridCol w:w="10180"/>
                   </w:tblGrid>
                   <w:tr>
                     <w:trPr>
@@ -1029,6 +1047,11 @@
                         </w:tcMar>
                       </w:tcPr>
                       <w:p>
+                        <w:pPr>
+                          <w:rPr>
+                            <w:lang w:val="es-BO"/>
+                          </w:rPr>
+                        </w:pPr>
                         <w:r>
                           <w:rPr>
                             <w:rFonts w:ascii="Calibri" w:eastAsia="Calibri" w:hAnsi="Calibri"/>
@@ -1057,13 +1080,29 @@
                             <w:sz w:val="24"/>
                             <w:lang w:val="es-BO"/>
                           </w:rPr>
-                          <w:t>${ASUNTO}</w:t>
+                          <w:t xml:space="preserve">ASIGNACION DE FONDOS EN AVANCE,   </w:t>
+                        </w:r>
+                        <w:r>
+                          <w:rPr>
+                            <w:rFonts w:ascii="Calibri" w:eastAsia="Calibri" w:hAnsi="Calibri"/>
+                            <w:b/>
+                            <w:color w:val="000000"/>
+                            <w:sz w:val="24"/>
+                            <w:lang w:val="es-BO"/>
+                          </w:rPr>
+                          <w:t>${NRO_TRAMITE}</w:t>
                         </w:r>
                       </w:p>
                     </w:tc>
                   </w:tr>
                 </w:tbl>
-                <w:p/>
+                <w:p>
+                  <w:pPr>
+                    <w:rPr>
+                      <w:lang w:val="es-BO"/>
+                    </w:rPr>
+                  </w:pPr>
+                </w:p>
               </w:tc>
               <w:tc>
                 <w:tcPr>
@@ -1072,6 +1111,9 @@
                 <w:p>
                   <w:pPr>
                     <w:pStyle w:val="EmptyLayoutCell"/>
+                    <w:rPr>
+                      <w:lang w:val="es-BO"/>
+                    </w:rPr>
                   </w:pPr>
                 </w:p>
               </w:tc>
@@ -1087,6 +1129,9 @@
                 <w:p>
                   <w:pPr>
                     <w:pStyle w:val="EmptyLayoutCell"/>
+                    <w:rPr>
+                      <w:lang w:val="es-BO"/>
+                    </w:rPr>
                   </w:pPr>
                 </w:p>
               </w:tc>
@@ -1097,6 +1142,9 @@
                 <w:p>
                   <w:pPr>
                     <w:pStyle w:val="EmptyLayoutCell"/>
+                    <w:rPr>
+                      <w:lang w:val="es-BO"/>
+                    </w:rPr>
                   </w:pPr>
                 </w:p>
               </w:tc>
@@ -1107,6 +1155,9 @@
                 <w:p>
                   <w:pPr>
                     <w:pStyle w:val="EmptyLayoutCell"/>
+                    <w:rPr>
+                      <w:lang w:val="es-BO"/>
+                    </w:rPr>
                   </w:pPr>
                 </w:p>
               </w:tc>
@@ -1117,6 +1168,9 @@
                 <w:p>
                   <w:pPr>
                     <w:pStyle w:val="EmptyLayoutCell"/>
+                    <w:rPr>
+                      <w:lang w:val="es-BO"/>
+                    </w:rPr>
                   </w:pPr>
                 </w:p>
               </w:tc>
@@ -1127,6 +1181,9 @@
                 <w:p>
                   <w:pPr>
                     <w:pStyle w:val="EmptyLayoutCell"/>
+                    <w:rPr>
+                      <w:lang w:val="es-BO"/>
+                    </w:rPr>
                   </w:pPr>
                 </w:p>
               </w:tc>
@@ -1137,6 +1194,9 @@
                 <w:p>
                   <w:pPr>
                     <w:pStyle w:val="EmptyLayoutCell"/>
+                    <w:rPr>
+                      <w:lang w:val="es-BO"/>
+                    </w:rPr>
                   </w:pPr>
                 </w:p>
               </w:tc>
@@ -1152,6 +1212,9 @@
                 <w:p>
                   <w:pPr>
                     <w:pStyle w:val="EmptyLayoutCell"/>
+                    <w:rPr>
+                      <w:lang w:val="es-BO"/>
+                    </w:rPr>
                   </w:pPr>
                 </w:p>
               </w:tc>
@@ -1165,6 +1228,9 @@
                 <w:p>
                   <w:pPr>
                     <w:pStyle w:val="EmptyLayoutCell"/>
+                    <w:rPr>
+                      <w:lang w:val="es-BO"/>
+                    </w:rPr>
                   </w:pPr>
                 </w:p>
               </w:tc>
@@ -1178,6 +1244,9 @@
                 <w:p>
                   <w:pPr>
                     <w:pStyle w:val="EmptyLayoutCell"/>
+                    <w:rPr>
+                      <w:lang w:val="es-BO"/>
+                    </w:rPr>
                   </w:pPr>
                 </w:p>
               </w:tc>
@@ -1191,6 +1260,9 @@
                 <w:p>
                   <w:pPr>
                     <w:pStyle w:val="EmptyLayoutCell"/>
+                    <w:rPr>
+                      <w:lang w:val="es-BO"/>
+                    </w:rPr>
                   </w:pPr>
                 </w:p>
               </w:tc>
@@ -1204,6 +1276,9 @@
                 <w:p>
                   <w:pPr>
                     <w:pStyle w:val="EmptyLayoutCell"/>
+                    <w:rPr>
+                      <w:lang w:val="es-BO"/>
+                    </w:rPr>
                   </w:pPr>
                 </w:p>
               </w:tc>
@@ -1214,6 +1289,9 @@
                 <w:p>
                   <w:pPr>
                     <w:pStyle w:val="EmptyLayoutCell"/>
+                    <w:rPr>
+                      <w:lang w:val="es-BO"/>
+                    </w:rPr>
                   </w:pPr>
                 </w:p>
               </w:tc>
@@ -1229,6 +1307,9 @@
                 <w:p>
                   <w:pPr>
                     <w:pStyle w:val="EmptyLayoutCell"/>
+                    <w:rPr>
+                      <w:lang w:val="es-BO"/>
+                    </w:rPr>
                   </w:pPr>
                 </w:p>
               </w:tc>
@@ -1239,6 +1320,9 @@
                 <w:p>
                   <w:pPr>
                     <w:pStyle w:val="EmptyLayoutCell"/>
+                    <w:rPr>
+                      <w:lang w:val="es-BO"/>
+                    </w:rPr>
                   </w:pPr>
                 </w:p>
               </w:tc>
@@ -1249,6 +1333,9 @@
                 <w:p>
                   <w:pPr>
                     <w:pStyle w:val="EmptyLayoutCell"/>
+                    <w:rPr>
+                      <w:lang w:val="es-BO"/>
+                    </w:rPr>
                   </w:pPr>
                 </w:p>
               </w:tc>
@@ -1266,7 +1353,7 @@
                     <w:tblLook w:val="0000"/>
                   </w:tblPr>
                   <w:tblGrid>
-                    <w:gridCol w:w="9594"/>
+                    <w:gridCol w:w="9595"/>
                   </w:tblGrid>
                   <w:tr>
                     <w:trPr>
@@ -1477,6 +1564,15 @@
                             <w:lang w:val="es-BO"/>
                           </w:rPr>
                           <w:t>trámite ${NRO_TRAMITE}</w:t>
+                        </w:r>
+                        <w:r>
+                          <w:rPr>
+                            <w:rFonts w:ascii="Calibri" w:eastAsia="Calibri" w:hAnsi="Calibri"/>
+                            <w:color w:val="000000"/>
+                            <w:sz w:val="24"/>
+                            <w:lang w:val="es-BO"/>
+                          </w:rPr>
+                          <w:t xml:space="preserve"> y Comprobante Nro ${NUM_CBTE}</w:t>
                         </w:r>
                         <w:r>
                           <w:rPr>

</xml_diff>

<commit_message>
correccion memo fondo avance
</commit_message>
<xml_diff>
--- a/reportes/plantilla_memo_fa.docx
+++ b/reportes/plantilla_memo_fa.docx
@@ -818,7 +818,7 @@
                             <w:rFonts w:ascii="Calibri" w:eastAsia="Calibri" w:hAnsi="Calibri"/>
                             <w:color w:val="000000"/>
                             <w:sz w:val="24"/>
-                            <w:lang w:val="es-BO"/>
+                            <w:lang w:val="pt-BR"/>
                           </w:rPr>
                         </w:pPr>
                         <w:r>
@@ -827,7 +827,7 @@
                             <w:b/>
                             <w:color w:val="000000"/>
                             <w:sz w:val="24"/>
-                            <w:lang w:val="es-BO"/>
+                            <w:lang w:val="pt-BR"/>
                           </w:rPr>
                           <w:t xml:space="preserve">De          :       </w:t>
                         </w:r>
@@ -836,7 +836,7 @@
                             <w:rFonts w:ascii="Calibri" w:eastAsia="Calibri" w:hAnsi="Calibri"/>
                             <w:color w:val="000000"/>
                             <w:sz w:val="24"/>
-                            <w:lang w:val="es-BO"/>
+                            <w:lang w:val="pt-BR"/>
                           </w:rPr>
                           <w:t>${N</w:t>
                         </w:r>
@@ -845,7 +845,7 @@
                             <w:rFonts w:ascii="Calibri" w:eastAsia="Calibri" w:hAnsi="Calibri"/>
                             <w:color w:val="000000"/>
                             <w:sz w:val="24"/>
-                            <w:lang w:val="es-BO"/>
+                            <w:lang w:val="pt-BR"/>
                           </w:rPr>
                           <w:t>OMBRE_GERENTE}</w:t>
                         </w:r>
@@ -853,7 +853,7 @@
                       <w:p>
                         <w:pPr>
                           <w:rPr>
-                            <w:lang w:val="es-BO"/>
+                            <w:lang w:val="pt-BR"/>
                           </w:rPr>
                         </w:pPr>
                         <w:r>
@@ -862,7 +862,7 @@
                             <w:b/>
                             <w:color w:val="000000"/>
                             <w:sz w:val="24"/>
-                            <w:lang w:val="es-BO"/>
+                            <w:lang w:val="pt-BR"/>
                           </w:rPr>
                           <w:t xml:space="preserve">                       </w:t>
                         </w:r>
@@ -872,7 +872,7 @@
                             <w:b/>
                             <w:color w:val="000000"/>
                             <w:sz w:val="24"/>
-                            <w:lang w:val="es-BO"/>
+                            <w:lang w:val="pt-BR"/>
                           </w:rPr>
                           <w:t>${CARGO_GERENTE}</w:t>
                         </w:r>
@@ -883,7 +883,7 @@
                 <w:p>
                   <w:pPr>
                     <w:rPr>
-                      <w:lang w:val="es-BO"/>
+                      <w:lang w:val="pt-BR"/>
                     </w:rPr>
                   </w:pPr>
                 </w:p>
@@ -896,7 +896,7 @@
                   <w:pPr>
                     <w:pStyle w:val="EmptyLayoutCell"/>
                     <w:rPr>
-                      <w:lang w:val="es-BO"/>
+                      <w:lang w:val="pt-BR"/>
                     </w:rPr>
                   </w:pPr>
                 </w:p>
@@ -914,7 +914,7 @@
                   <w:pPr>
                     <w:pStyle w:val="EmptyLayoutCell"/>
                     <w:rPr>
-                      <w:lang w:val="es-BO"/>
+                      <w:lang w:val="pt-BR"/>
                     </w:rPr>
                   </w:pPr>
                 </w:p>
@@ -927,7 +927,7 @@
                   <w:pPr>
                     <w:pStyle w:val="EmptyLayoutCell"/>
                     <w:rPr>
-                      <w:lang w:val="es-BO"/>
+                      <w:lang w:val="pt-BR"/>
                     </w:rPr>
                   </w:pPr>
                 </w:p>
@@ -940,7 +940,7 @@
                   <w:pPr>
                     <w:pStyle w:val="EmptyLayoutCell"/>
                     <w:rPr>
-                      <w:lang w:val="es-BO"/>
+                      <w:lang w:val="pt-BR"/>
                     </w:rPr>
                   </w:pPr>
                 </w:p>
@@ -953,7 +953,7 @@
                   <w:pPr>
                     <w:pStyle w:val="EmptyLayoutCell"/>
                     <w:rPr>
-                      <w:lang w:val="es-BO"/>
+                      <w:lang w:val="pt-BR"/>
                     </w:rPr>
                   </w:pPr>
                 </w:p>
@@ -966,7 +966,7 @@
                   <w:pPr>
                     <w:pStyle w:val="EmptyLayoutCell"/>
                     <w:rPr>
-                      <w:lang w:val="es-BO"/>
+                      <w:lang w:val="pt-BR"/>
                     </w:rPr>
                   </w:pPr>
                 </w:p>
@@ -979,7 +979,7 @@
                   <w:pPr>
                     <w:pStyle w:val="EmptyLayoutCell"/>
                     <w:rPr>
-                      <w:lang w:val="es-BO"/>
+                      <w:lang w:val="pt-BR"/>
                     </w:rPr>
                   </w:pPr>
                 </w:p>
@@ -997,7 +997,7 @@
                   <w:pPr>
                     <w:pStyle w:val="EmptyLayoutCell"/>
                     <w:rPr>
-                      <w:lang w:val="es-BO"/>
+                      <w:lang w:val="pt-BR"/>
                     </w:rPr>
                   </w:pPr>
                 </w:p>
@@ -1010,7 +1010,7 @@
                   <w:pPr>
                     <w:pStyle w:val="EmptyLayoutCell"/>
                     <w:rPr>
-                      <w:lang w:val="es-BO"/>
+                      <w:lang w:val="pt-BR"/>
                     </w:rPr>
                   </w:pPr>
                 </w:p>
@@ -1572,7 +1572,25 @@
                             <w:sz w:val="24"/>
                             <w:lang w:val="es-BO"/>
                           </w:rPr>
-                          <w:t xml:space="preserve"> y Comprobante Nro ${NUM_CBTE}</w:t>
+                          <w:t xml:space="preserve"> ,</w:t>
+                        </w:r>
+                        <w:r>
+                          <w:rPr>
+                            <w:rFonts w:ascii="Calibri" w:eastAsia="Calibri" w:hAnsi="Calibri"/>
+                            <w:color w:val="000000"/>
+                            <w:sz w:val="24"/>
+                            <w:lang w:val="es-BO"/>
+                          </w:rPr>
+                          <w:t xml:space="preserve"> Comprobante Nro ${NUM_CBTE}</w:t>
+                        </w:r>
+                        <w:r>
+                          <w:rPr>
+                            <w:rFonts w:ascii="Calibri" w:eastAsia="Calibri" w:hAnsi="Calibri"/>
+                            <w:color w:val="000000"/>
+                            <w:sz w:val="24"/>
+                            <w:lang w:val="es-BO"/>
+                          </w:rPr>
+                          <w:t xml:space="preserve"> y Numero de Cheque ${NUM_CHEQUE}</w:t>
                         </w:r>
                         <w:r>
                           <w:rPr>

</xml_diff>